<commit_message>
Removed images and updated some of the models
</commit_message>
<xml_diff>
--- a/Origami Case Study.docx
+++ b/Origami Case Study.docx
@@ -166,43 +166,46 @@
           <w:numId w:val="2"/>
         </w:numPr>
         <w:rPr>
+          <w:b/>
           <w:sz w:val="22"/>
-        </w:rPr>
-      </w:pPr>
-      <w:r>
-        <w:rPr>
+          <w:u w:val="single"/>
+        </w:rPr>
+      </w:pPr>
+      <w:r>
+        <w:rPr>
+          <w:b/>
           <w:sz w:val="22"/>
+          <w:u w:val="single"/>
         </w:rPr>
         <w:t>Likelih</w:t>
       </w:r>
       <w:r>
         <w:rPr>
+          <w:b/>
           <w:sz w:val="22"/>
+          <w:u w:val="single"/>
         </w:rPr>
         <w:t>ood of a Worker being Successful</w:t>
       </w:r>
       <w:r>
         <w:rPr>
+          <w:b/>
           <w:sz w:val="22"/>
+          <w:u w:val="single"/>
         </w:rPr>
         <w:t xml:space="preserve"> </w:t>
       </w:r>
       <w:r>
         <w:rPr>
+          <w:b/>
           <w:sz w:val="18"/>
         </w:rPr>
         <w:t>(Python)</w:t>
       </w:r>
-      <w:bookmarkStart w:id="0" w:name="_GoBack"/>
-      <w:bookmarkEnd w:id="0"/>
     </w:p>
     <w:p>
       <w:pPr>
-        <w:pStyle w:val="ListParagraph"/>
-        <w:numPr>
-          <w:ilvl w:val="1"/>
-          <w:numId w:val="2"/>
-        </w:numPr>
+        <w:ind w:left="360" w:firstLine="360"/>
         <w:rPr>
           <w:sz w:val="20"/>
         </w:rPr>
@@ -210,7 +213,6 @@
       <w:r>
         <w:rPr>
           <w:noProof/>
-          <w:sz w:val="20"/>
         </w:rPr>
         <w:drawing>
           <wp:anchor distT="0" distB="0" distL="114300" distR="114300" simplePos="0" relativeHeight="251661312" behindDoc="0" locked="0" layoutInCell="1" allowOverlap="1" wp14:anchorId="43193CE8" wp14:editId="7079FC52">
@@ -284,7 +286,82 @@
         <w:rPr>
           <w:sz w:val="20"/>
         </w:rPr>
-        <w:t>measured by 6-month retention) of an incoming worker up to 80% correctly using the data provided by Origami. With just the data points given, this information can be used to</w:t>
+        <w:t>measured by 6-month retent</w:t>
+      </w:r>
+      <w:r>
+        <w:rPr>
+          <w:sz w:val="20"/>
+        </w:rPr>
+        <w:t>ion) of an incoming worker with up to</w:t>
+      </w:r>
+      <w:r>
+        <w:rPr>
+          <w:sz w:val="20"/>
+        </w:rPr>
+        <w:t xml:space="preserve"> </w:t>
+      </w:r>
+      <w:r>
+        <w:rPr>
+          <w:b/>
+          <w:sz w:val="20"/>
+        </w:rPr>
+        <w:t>80%</w:t>
+      </w:r>
+      <w:r>
+        <w:rPr>
+          <w:sz w:val="20"/>
+        </w:rPr>
+        <w:t xml:space="preserve"> </w:t>
+      </w:r>
+      <w:r>
+        <w:rPr>
+          <w:sz w:val="20"/>
+        </w:rPr>
+        <w:t>accuracy</w:t>
+      </w:r>
+      <w:r>
+        <w:rPr>
+          <w:sz w:val="20"/>
+        </w:rPr>
+        <w:t xml:space="preserve"> using the data provided by Origami. </w:t>
+      </w:r>
+      <w:r>
+        <w:rPr>
+          <w:sz w:val="20"/>
+        </w:rPr>
+        <w:t xml:space="preserve">Between multiple runs, the AUC hovered between </w:t>
+      </w:r>
+      <w:r>
+        <w:rPr>
+          <w:b/>
+          <w:sz w:val="20"/>
+        </w:rPr>
+        <w:t>.85</w:t>
+      </w:r>
+      <w:r>
+        <w:rPr>
+          <w:sz w:val="20"/>
+        </w:rPr>
+        <w:t xml:space="preserve"> and </w:t>
+      </w:r>
+      <w:r>
+        <w:rPr>
+          <w:b/>
+          <w:sz w:val="20"/>
+        </w:rPr>
+        <w:t>.90</w:t>
+      </w:r>
+      <w:r>
+        <w:rPr>
+          <w:sz w:val="20"/>
+        </w:rPr>
+        <w:t>, and t</w:t>
+      </w:r>
+      <w:r>
+        <w:rPr>
+          <w:sz w:val="20"/>
+        </w:rPr>
+        <w:t>his information can be used to</w:t>
       </w:r>
       <w:r>
         <w:rPr>
@@ -319,23 +396,30 @@
           <w:numId w:val="2"/>
         </w:numPr>
         <w:rPr>
+          <w:b/>
           <w:sz w:val="22"/>
-        </w:rPr>
-      </w:pPr>
-      <w:r>
-        <w:rPr>
+          <w:u w:val="single"/>
+        </w:rPr>
+      </w:pPr>
+      <w:r>
+        <w:rPr>
+          <w:b/>
           <w:sz w:val="22"/>
+          <w:u w:val="single"/>
         </w:rPr>
         <w:t>Web Traffic Analysis</w:t>
       </w:r>
       <w:r>
         <w:rPr>
+          <w:b/>
           <w:sz w:val="22"/>
+          <w:u w:val="single"/>
         </w:rPr>
         <w:t xml:space="preserve"> </w:t>
       </w:r>
       <w:r>
         <w:rPr>
+          <w:b/>
           <w:sz w:val="18"/>
         </w:rPr>
         <w:t>(R)</w:t>
@@ -343,11 +427,7 @@
     </w:p>
     <w:p>
       <w:pPr>
-        <w:pStyle w:val="ListParagraph"/>
-        <w:numPr>
-          <w:ilvl w:val="1"/>
-          <w:numId w:val="2"/>
-        </w:numPr>
+        <w:ind w:left="360" w:firstLine="360"/>
         <w:rPr>
           <w:sz w:val="20"/>
         </w:rPr>
@@ -362,7 +442,19 @@
         <w:rPr>
           <w:sz w:val="20"/>
         </w:rPr>
-        <w:t xml:space="preserve">, future web traffic was predicted out to X months in the future. With the volatility of the original data, it would be </w:t>
+        <w:t>, future web traffic</w:t>
+      </w:r>
+      <w:r>
+        <w:rPr>
+          <w:sz w:val="20"/>
+        </w:rPr>
+        <w:t xml:space="preserve"> was modeled over a 24-month future</w:t>
+      </w:r>
+      <w:r>
+        <w:rPr>
+          <w:sz w:val="20"/>
+        </w:rPr>
+        <w:t xml:space="preserve">. With the volatility of the original data, it would be </w:t>
       </w:r>
       <w:r>
         <w:rPr>
@@ -374,7 +466,57 @@
         <w:rPr>
           <w:sz w:val="20"/>
         </w:rPr>
-        <w:t xml:space="preserve"> to assume it can be predicted far out with much accuracy, but the model captures the general upward trend and seasonality well enough to get a general idea within a 12-month window.</w:t>
+        <w:t xml:space="preserve"> to assume it can be predicted</w:t>
+      </w:r>
+      <w:r>
+        <w:rPr>
+          <w:sz w:val="20"/>
+        </w:rPr>
+        <w:t xml:space="preserve"> much</w:t>
+      </w:r>
+      <w:r>
+        <w:rPr>
+          <w:sz w:val="20"/>
+        </w:rPr>
+        <w:t xml:space="preserve"> far</w:t>
+      </w:r>
+      <w:r>
+        <w:rPr>
+          <w:sz w:val="20"/>
+        </w:rPr>
+        <w:t>ther</w:t>
+      </w:r>
+      <w:r>
+        <w:rPr>
+          <w:sz w:val="20"/>
+        </w:rPr>
+        <w:t xml:space="preserve"> out with accuracy, but the model captures the </w:t>
+      </w:r>
+      <w:r>
+        <w:rPr>
+          <w:b/>
+          <w:sz w:val="20"/>
+        </w:rPr>
+        <w:t>general upward trend</w:t>
+      </w:r>
+      <w:r>
+        <w:rPr>
+          <w:sz w:val="20"/>
+        </w:rPr>
+        <w:t xml:space="preserve"> and </w:t>
+      </w:r>
+      <w:r>
+        <w:rPr>
+          <w:b/>
+          <w:sz w:val="20"/>
+        </w:rPr>
+        <w:t>seasonality</w:t>
+      </w:r>
+      <w:r>
+        <w:rPr>
+          <w:sz w:val="20"/>
+        </w:rPr>
+        <w:t xml:space="preserve"> well enough to get a general idea within a 12-month window.</w:t>
       </w:r>
       <w:r>
         <w:rPr>
@@ -391,23 +533,30 @@
           <w:numId w:val="2"/>
         </w:numPr>
         <w:rPr>
+          <w:b/>
           <w:sz w:val="22"/>
-        </w:rPr>
-      </w:pPr>
-      <w:r>
-        <w:rPr>
+          <w:u w:val="single"/>
+        </w:rPr>
+      </w:pPr>
+      <w:r>
+        <w:rPr>
+          <w:b/>
           <w:sz w:val="22"/>
+          <w:u w:val="single"/>
         </w:rPr>
         <w:t>Modeling Ideal Job Type for Recruits</w:t>
       </w:r>
       <w:r>
         <w:rPr>
+          <w:b/>
           <w:sz w:val="22"/>
+          <w:u w:val="single"/>
         </w:rPr>
         <w:t xml:space="preserve"> </w:t>
       </w:r>
       <w:r>
         <w:rPr>
+          <w:b/>
           <w:sz w:val="18"/>
         </w:rPr>
         <w:t>(Python)</w:t>
@@ -415,11 +564,7 @@
     </w:p>
     <w:p>
       <w:pPr>
-        <w:pStyle w:val="ListParagraph"/>
-        <w:numPr>
-          <w:ilvl w:val="1"/>
-          <w:numId w:val="2"/>
-        </w:numPr>
+        <w:ind w:left="360" w:firstLine="360"/>
         <w:rPr>
           <w:sz w:val="20"/>
         </w:rPr>
@@ -440,13 +585,39 @@
         <w:rPr>
           <w:sz w:val="20"/>
         </w:rPr>
-        <w:t xml:space="preserve">but in this case two separate models were created for both jobs types individually. A candidate can be run through both models and one can observe the likelihood of being successful in each one. </w:t>
-      </w:r>
-      <w:r>
-        <w:rPr>
-          <w:sz w:val="20"/>
-        </w:rPr>
-        <w:t>A couple of the most predictive features for this model were age and education level.</w:t>
+        <w:t xml:space="preserve">but in this </w:t>
+      </w:r>
+      <w:r>
+        <w:rPr>
+          <w:i/>
+          <w:sz w:val="20"/>
+        </w:rPr>
+        <w:t>case two separate models</w:t>
+      </w:r>
+      <w:r>
+        <w:rPr>
+          <w:sz w:val="20"/>
+        </w:rPr>
+        <w:t xml:space="preserve"> were created for both jobs types individually. A candidate can be run through both models and observe the likelihood of being successful in each one. </w:t>
+      </w:r>
+      <w:r>
+        <w:rPr>
+          <w:sz w:val="20"/>
+        </w:rPr>
+        <w:t xml:space="preserve">Prediction accuracy was around </w:t>
+      </w:r>
+      <w:r>
+        <w:rPr>
+          <w:b/>
+          <w:sz w:val="20"/>
+        </w:rPr>
+        <w:t>78%</w:t>
+      </w:r>
+      <w:r>
+        <w:rPr>
+          <w:sz w:val="20"/>
+        </w:rPr>
+        <w:t>.</w:t>
       </w:r>
     </w:p>
     <w:p>
@@ -457,12 +628,16 @@
           <w:numId w:val="2"/>
         </w:numPr>
         <w:rPr>
+          <w:b/>
           <w:sz w:val="22"/>
-        </w:rPr>
-      </w:pPr>
-      <w:r>
-        <w:rPr>
+          <w:u w:val="single"/>
+        </w:rPr>
+      </w:pPr>
+      <w:r>
+        <w:rPr>
+          <w:b/>
           <w:noProof/>
+          <w:u w:val="single"/>
         </w:rPr>
         <w:drawing>
           <wp:anchor distT="0" distB="0" distL="114300" distR="114300" simplePos="0" relativeHeight="251663360" behindDoc="0" locked="0" layoutInCell="1" allowOverlap="1" wp14:anchorId="1F394E3E" wp14:editId="6F516C52">
@@ -522,7 +697,9 @@
       </w:r>
       <w:r>
         <w:rPr>
+          <w:b/>
           <w:noProof/>
+          <w:u w:val="single"/>
         </w:rPr>
         <w:drawing>
           <wp:anchor distT="0" distB="0" distL="114300" distR="114300" simplePos="0" relativeHeight="251662336" behindDoc="0" locked="0" layoutInCell="1" allowOverlap="1" wp14:anchorId="2E4A393C" wp14:editId="3821F56C">
@@ -582,7 +759,9 @@
       </w:r>
       <w:r>
         <w:rPr>
+          <w:b/>
           <w:noProof/>
+          <w:u w:val="single"/>
         </w:rPr>
         <w:drawing>
           <wp:anchor distT="0" distB="0" distL="114300" distR="114300" simplePos="0" relativeHeight="251665408" behindDoc="0" locked="0" layoutInCell="1" allowOverlap="1" wp14:anchorId="305E3228" wp14:editId="324E288A">
@@ -642,7 +821,9 @@
       </w:r>
       <w:r>
         <w:rPr>
+          <w:b/>
           <w:noProof/>
+          <w:u w:val="single"/>
         </w:rPr>
         <w:drawing>
           <wp:anchor distT="0" distB="0" distL="114300" distR="114300" simplePos="0" relativeHeight="251664384" behindDoc="0" locked="0" layoutInCell="1" allowOverlap="1" wp14:anchorId="797DCEF3" wp14:editId="53216B4B">
@@ -702,19 +883,25 @@
       </w:r>
       <w:r>
         <w:rPr>
+          <w:b/>
           <w:sz w:val="22"/>
+          <w:u w:val="single"/>
         </w:rPr>
         <w:t>Client Demographics</w:t>
       </w:r>
       <w:r>
         <w:rPr>
+          <w:b/>
           <w:sz w:val="22"/>
+          <w:u w:val="single"/>
         </w:rPr>
         <w:t xml:space="preserve"> </w:t>
       </w:r>
       <w:r>
         <w:rPr>
+          <w:b/>
           <w:sz w:val="18"/>
+          <w:u w:val="single"/>
         </w:rPr>
         <w:t>(R)</w:t>
       </w:r>
@@ -760,63 +947,39 @@
           <w:numId w:val="2"/>
         </w:numPr>
         <w:rPr>
+          <w:b/>
           <w:sz w:val="22"/>
-        </w:rPr>
-      </w:pPr>
-      <w:r>
-        <w:rPr>
+          <w:u w:val="single"/>
+        </w:rPr>
+      </w:pPr>
+      <w:r>
+        <w:rPr>
+          <w:b/>
           <w:sz w:val="22"/>
+          <w:u w:val="single"/>
         </w:rPr>
         <w:t>Membership Level Prioritization</w:t>
       </w:r>
     </w:p>
     <w:p>
       <w:pPr>
-        <w:pStyle w:val="ListParagraph"/>
-        <w:numPr>
-          <w:ilvl w:val="1"/>
-          <w:numId w:val="2"/>
-        </w:numPr>
-        <w:rPr>
-          <w:sz w:val="20"/>
-        </w:rPr>
-      </w:pPr>
-      <w:r>
-        <w:rPr>
-          <w:sz w:val="20"/>
-        </w:rPr>
-        <w:t xml:space="preserve">While the marketing costs for Premium Memberships ($5) are slightly higher than Discount ($3), the revenue generated by Premium fars outweights that cost (+$20 for Premium over Discount). </w:t>
-      </w:r>
-      <w:r>
-        <w:rPr>
-          <w:sz w:val="20"/>
-        </w:rPr>
-        <w:t xml:space="preserve">Therefore </w:t>
-      </w:r>
-      <w:r>
-        <w:rPr>
-          <w:sz w:val="20"/>
-        </w:rPr>
-        <w:t>you</w:t>
-      </w:r>
-      <w:r>
-        <w:rPr>
-          <w:sz w:val="20"/>
-        </w:rPr>
-        <w:t xml:space="preserve"> should </w:t>
-      </w:r>
-      <w:r>
-        <w:rPr>
-          <w:sz w:val="20"/>
-        </w:rPr>
-        <w:t>exhaust all of the Premium demand before focusing on Discount.</w:t>
+        <w:ind w:left="360" w:firstLine="360"/>
+        <w:rPr>
+          <w:sz w:val="20"/>
+        </w:rPr>
+      </w:pPr>
+      <w:r>
+        <w:rPr>
+          <w:sz w:val="20"/>
+        </w:rPr>
+        <w:t>While the marketing costs for Premium Memberships ($5) are slightly higher than Discount ($3), the revenue generated by Premium fars outweights that cost (+$20 for Premium over Discount). Therefore you should exhaust all of the Premium demand before focusing on Discount.</w:t>
       </w:r>
     </w:p>
     <w:tbl>
       <w:tblPr>
         <w:tblStyle w:val="TableGrid"/>
         <w:tblW w:w="0" w:type="auto"/>
-        <w:tblInd w:w="1080" w:type="dxa"/>
+        <w:tblInd w:w="538" w:type="dxa"/>
         <w:tblLook w:val="04A0" w:firstRow="1" w:lastRow="0" w:firstColumn="1" w:lastColumn="0" w:noHBand="0" w:noVBand="1"/>
       </w:tblPr>
       <w:tblGrid>
@@ -995,30 +1158,92 @@
           <w:numId w:val="2"/>
         </w:numPr>
         <w:rPr>
+          <w:b/>
           <w:sz w:val="22"/>
-        </w:rPr>
-      </w:pPr>
-      <w:r>
-        <w:rPr>
+          <w:u w:val="single"/>
+        </w:rPr>
+      </w:pPr>
+      <w:r>
+        <w:rPr>
+          <w:b/>
           <w:sz w:val="22"/>
+          <w:u w:val="single"/>
         </w:rPr>
         <w:t>Company Feedback Sentiment Analysis</w:t>
+      </w:r>
+      <w:r>
+        <w:rPr>
+          <w:b/>
+          <w:sz w:val="22"/>
+          <w:u w:val="single"/>
+        </w:rPr>
+        <w:t xml:space="preserve"> </w:t>
+      </w:r>
+      <w:r>
+        <w:rPr>
+          <w:b/>
+          <w:sz w:val="18"/>
+        </w:rPr>
+        <w:t>(Python)</w:t>
       </w:r>
     </w:p>
     <w:p>
       <w:pPr>
-        <w:pStyle w:val="ListParagraph"/>
-        <w:numPr>
-          <w:ilvl w:val="1"/>
-          <w:numId w:val="2"/>
-        </w:numPr>
-      </w:pPr>
-      <w:r>
-        <w:rPr>
-          <w:sz w:val="20"/>
-        </w:rPr>
-        <w:t>Hmmmm very interesting!!!</w:t>
-      </w:r>
+        <w:ind w:left="360" w:firstLine="360"/>
+      </w:pPr>
+      <w:r>
+        <w:rPr>
+          <w:sz w:val="20"/>
+        </w:rPr>
+        <w:t xml:space="preserve">Using a sentiment analysis model </w:t>
+      </w:r>
+      <w:r>
+        <w:rPr>
+          <w:i/>
+          <w:sz w:val="20"/>
+        </w:rPr>
+        <w:t>(credit to Javier Alba [https://github.com/fjavieralba]</w:t>
+      </w:r>
+      <w:r>
+        <w:rPr>
+          <w:i/>
+          <w:sz w:val="20"/>
+        </w:rPr>
+        <w:t>)</w:t>
+      </w:r>
+      <w:r>
+        <w:rPr>
+          <w:sz w:val="20"/>
+        </w:rPr>
+        <w:t xml:space="preserve"> I was able to extract and concatenate the feedback from the “</w:t>
+      </w:r>
+      <w:r>
+        <w:rPr>
+          <w:sz w:val="20"/>
+        </w:rPr>
+        <w:t>Comments from the employer</w:t>
+      </w:r>
+      <w:r>
+        <w:rPr>
+          <w:sz w:val="20"/>
+        </w:rPr>
+        <w:t xml:space="preserve">” column and feed it into model where it compared the words and sentence structure to arrive at a final score of </w:t>
+      </w:r>
+      <w:r>
+        <w:rPr>
+          <w:b/>
+          <w:sz w:val="20"/>
+        </w:rPr>
+        <w:t>-3.0</w:t>
+      </w:r>
+      <w:r>
+        <w:rPr>
+          <w:sz w:val="20"/>
+        </w:rPr>
+        <w:t xml:space="preserve">. </w:t>
+      </w:r>
+      <w:bookmarkStart w:id="0" w:name="_GoBack"/>
+      <w:bookmarkEnd w:id="0"/>
     </w:p>
     <w:p>
       <w:pPr>

</xml_diff>